<commit_message>
Updated sql for get_movies_by_director and its corresponding print statement to accurately retrieve the film title and director instead of the film title and year.
</commit_message>
<xml_diff>
--- a/module-6/cschumacher_module_6_2.docx
+++ b/module-6/cschumacher_module_6_2.docx
@@ -3,12 +3,23 @@
 <w:document xmlns:wpc="http://schemas.microsoft.com/office/word/2010/wordprocessingCanvas" xmlns:cx="http://schemas.microsoft.com/office/drawing/2014/chartex" xmlns:cx1="http://schemas.microsoft.com/office/drawing/2015/9/8/chartex" xmlns:cx2="http://schemas.microsoft.com/office/drawing/2015/10/21/chartex" xmlns:cx3="http://schemas.microsoft.com/office/drawing/2016/5/9/chartex" xmlns:cx4="http://schemas.microsoft.com/office/drawing/2016/5/10/chartex" xmlns:cx5="http://schemas.microsoft.com/office/drawing/2016/5/11/chartex" xmlns:cx6="http://schemas.microsoft.com/office/drawing/2016/5/12/chartex" xmlns:cx7="http://schemas.microsoft.com/office/drawing/2016/5/13/chartex" xmlns:cx8="http://schemas.microsoft.com/office/drawing/2016/5/14/chartex" xmlns:mc="http://schemas.openxmlformats.org/markup-compatibility/2006" xmlns:aink="http://schemas.microsoft.com/office/drawing/2016/ink" xmlns:am3d="http://schemas.microsoft.com/office/drawing/2017/model3d" xmlns:o="urn:schemas-microsoft-com:office:office" xmlns:oel="http://schemas.microsoft.com/office/2019/extlst" xmlns:r="http://schemas.openxmlformats.org/officeDocument/2006/relationships" xmlns:m="http://schemas.openxmlformats.org/officeDocument/2006/math" xmlns:v="urn:schemas-microsoft-com:vml" xmlns:wp14="http://schemas.microsoft.com/office/word/2010/wordprocessingDrawing" xmlns:wp="http://schemas.openxmlformats.org/drawingml/2006/wordprocessingDrawing" xmlns:w10="urn:schemas-microsoft-com:office:word" xmlns:w="http://schemas.openxmlformats.org/wordprocessingml/2006/main" xmlns:w14="http://schemas.microsoft.com/office/word/2010/wordml" xmlns:w15="http://schemas.microsoft.com/office/word/2012/wordml" xmlns:w16cex="http://schemas.microsoft.com/office/word/2018/wordml/cex" xmlns:w16cid="http://schemas.microsoft.com/office/word/2016/wordml/cid" xmlns:w16="http://schemas.microsoft.com/office/word/2018/wordml" xmlns:w16du="http://schemas.microsoft.com/office/word/2023/wordml/word16du" xmlns:w16sdtdh="http://schemas.microsoft.com/office/word/2020/wordml/sdtdatahash" xmlns:w16sdtfl="http://schemas.microsoft.com/office/word/2024/wordml/sdtformatlock" xmlns:w16se="http://schemas.microsoft.com/office/word/2015/wordml/symex" xmlns:wpg="http://schemas.microsoft.com/office/word/2010/wordprocessingGroup" xmlns:wpi="http://schemas.microsoft.com/office/word/2010/wordprocessingInk" xmlns:wne="http://schemas.microsoft.com/office/word/2006/wordml" xmlns:wps="http://schemas.microsoft.com/office/word/2010/wordprocessingShape" mc:Ignorable="w14 w15 w16se w16cid w16 w16cex w16sdtdh w16sdtfl w16du wp14">
   <w:body>
     <w:p>
+      <w:hyperlink r:id="rId6" w:history="1">
+        <w:r>
+          <w:rPr>
+            <w:rStyle w:val="Hyperlink"/>
+          </w:rPr>
+          <w:t>https://github.com/LittleIowaBoy/csd-310.git</w:t>
+        </w:r>
+      </w:hyperlink>
+    </w:p>
+    <w:p/>
+    <w:p>
       <w:r>
         <w:drawing>
-          <wp:inline distT="0" distB="0" distL="0" distR="0" wp14:anchorId="1429B37A" wp14:editId="2E4F3E10">
-            <wp:extent cx="5943600" cy="6624320"/>
-            <wp:effectExtent l="0" t="0" r="0" b="5080"/>
-            <wp:docPr id="1752832296" name="Picture 1"/>
+          <wp:inline distT="0" distB="0" distL="0" distR="0" wp14:anchorId="0924AE0E" wp14:editId="1871C82E">
+            <wp:extent cx="5943600" cy="6661150"/>
+            <wp:effectExtent l="0" t="0" r="0" b="6350"/>
+            <wp:docPr id="2131686200" name="Picture 1"/>
             <wp:cNvGraphicFramePr>
               <a:graphicFrameLocks xmlns:a="http://schemas.openxmlformats.org/drawingml/2006/main" noChangeAspect="1"/>
             </wp:cNvGraphicFramePr>
@@ -16,11 +27,11 @@
               <a:graphicData uri="http://schemas.openxmlformats.org/drawingml/2006/picture">
                 <pic:pic xmlns:pic="http://schemas.openxmlformats.org/drawingml/2006/picture">
                   <pic:nvPicPr>
-                    <pic:cNvPr id="1752832296" name=""/>
+                    <pic:cNvPr id="2131686200" name=""/>
                     <pic:cNvPicPr/>
                   </pic:nvPicPr>
                   <pic:blipFill>
-                    <a:blip r:embed="rId6"/>
+                    <a:blip r:embed="rId7"/>
                     <a:stretch>
                       <a:fillRect/>
                     </a:stretch>
@@ -28,7 +39,7 @@
                   <pic:spPr>
                     <a:xfrm>
                       <a:off x="0" y="0"/>
-                      <a:ext cx="5943600" cy="6624320"/>
+                      <a:ext cx="5943600" cy="6661150"/>
                     </a:xfrm>
                     <a:prstGeom prst="rect">
                       <a:avLst/>
@@ -42,7 +53,7 @@
       </w:r>
     </w:p>
     <w:sectPr>
-      <w:headerReference w:type="default" r:id="rId7"/>
+      <w:headerReference w:type="default" r:id="rId8"/>
       <w:pgSz w:w="12240" w:h="15840"/>
       <w:pgMar w:top="1440" w:right="1440" w:bottom="1440" w:left="1440" w:header="720" w:footer="720" w:gutter="0"/>
       <w:cols w:space="720"/>
@@ -1084,6 +1095,29 @@
     <w:uiPriority w:val="99"/>
     <w:rsid w:val="003C14DD"/>
   </w:style>
+  <w:style w:type="character" w:styleId="Hyperlink">
+    <w:name w:val="Hyperlink"/>
+    <w:basedOn w:val="DefaultParagraphFont"/>
+    <w:uiPriority w:val="99"/>
+    <w:unhideWhenUsed/>
+    <w:rsid w:val="004F451A"/>
+    <w:rPr>
+      <w:color w:val="467886" w:themeColor="hyperlink"/>
+      <w:u w:val="single"/>
+    </w:rPr>
+  </w:style>
+  <w:style w:type="character" w:styleId="UnresolvedMention">
+    <w:name w:val="Unresolved Mention"/>
+    <w:basedOn w:val="DefaultParagraphFont"/>
+    <w:uiPriority w:val="99"/>
+    <w:semiHidden/>
+    <w:unhideWhenUsed/>
+    <w:rsid w:val="004F451A"/>
+    <w:rPr>
+      <w:color w:val="605E5C"/>
+      <w:shd w:val="clear" w:color="auto" w:fill="E1DFDD"/>
+    </w:rPr>
+  </w:style>
 </w:styles>
 </file>
 

</xml_diff>